<commit_message>
Főmenü draft (nem működik)
+spec2 javított
</commit_message>
<xml_diff>
--- a/spec.docx
+++ b/spec.docx
@@ -146,28 +146,7 @@
           <w:color w:val="000000"/>
           <w:lang w:val="hu-HU"/>
         </w:rPr>
-        <w:t xml:space="preserve"> file-ban a számokat </w:t>
-      </w:r>
-      <w:r>
-        <w:rPr>
-          <w:color w:val="000000"/>
-          <w:lang w:val="hu-HU"/>
-        </w:rPr>
-        <w:t>ábrázolni</w:t>
-      </w:r>
-      <w:r>
-        <w:rPr>
-          <w:color w:val="000000"/>
-          <w:lang w:val="hu-HU"/>
-        </w:rPr>
-        <w:t xml:space="preserve"> a komplex </w:t>
-      </w:r>
-      <w:r>
-        <w:rPr>
-          <w:color w:val="000000"/>
-          <w:lang w:val="hu-HU"/>
-        </w:rPr>
-        <w:t>számsíkon. */</w:t>
+        <w:t xml:space="preserve"> file-ban a számokat ábrázolni a komplex számsíkon. */</w:t>
       </w:r>
     </w:p>
     <w:p>
@@ -698,25 +677,43 @@
           <w:szCs w:val="24"/>
           <w:lang w:val="hu-HU"/>
         </w:rPr>
-        <w:t xml:space="preserve"> milyen néven mentette el a számot (Ezek az angol abc betűi</w:t>
-      </w:r>
-      <w:r>
-        <w:rPr>
-          <w:rFonts w:ascii="Times New Roman" w:hAnsi="Times New Roman" w:cs="Times New Roman"/>
-          <w:sz w:val="24"/>
-          <w:szCs w:val="24"/>
-          <w:lang w:val="hu-HU"/>
-        </w:rPr>
-        <w:t>, így maximum 26 szám egyidejű tárolására képes</w:t>
-      </w:r>
-      <w:r>
-        <w:rPr>
-          <w:rFonts w:ascii="Times New Roman" w:hAnsi="Times New Roman" w:cs="Times New Roman"/>
-          <w:sz w:val="24"/>
-          <w:szCs w:val="24"/>
-          <w:lang w:val="hu-HU"/>
-        </w:rPr>
-        <w:t>), így lehet később erre a számra hivatkozni. A menü újra megjelenik.</w:t>
+        <w:t xml:space="preserve"> milyen néven</w:t>
+      </w:r>
+      <w:r>
+        <w:rPr>
+          <w:rFonts w:ascii="Times New Roman" w:hAnsi="Times New Roman" w:cs="Times New Roman"/>
+          <w:sz w:val="24"/>
+          <w:szCs w:val="24"/>
+          <w:lang w:val="hu-HU"/>
+        </w:rPr>
+        <w:t xml:space="preserve"> (azonosító</w:t>
+      </w:r>
+      <w:r>
+        <w:rPr>
+          <w:rFonts w:ascii="Times New Roman" w:hAnsi="Times New Roman" w:cs="Times New Roman"/>
+          <w:sz w:val="24"/>
+          <w:szCs w:val="24"/>
+          <w:lang w:val="hu-HU"/>
+        </w:rPr>
+        <w:t xml:space="preserve"> 16 számrendszerű</w:t>
+      </w:r>
+      <w:r>
+        <w:rPr>
+          <w:rFonts w:ascii="Times New Roman" w:hAnsi="Times New Roman" w:cs="Times New Roman"/>
+          <w:sz w:val="24"/>
+          <w:szCs w:val="24"/>
+          <w:lang w:val="hu-HU"/>
+        </w:rPr>
+        <w:t xml:space="preserve"> számmal)</w:t>
+      </w:r>
+      <w:r>
+        <w:rPr>
+          <w:rFonts w:ascii="Times New Roman" w:hAnsi="Times New Roman" w:cs="Times New Roman"/>
+          <w:sz w:val="24"/>
+          <w:szCs w:val="24"/>
+          <w:lang w:val="hu-HU"/>
+        </w:rPr>
+        <w:t xml:space="preserve"> mentette el a számot, így lehet később erre a számra hivatkozni. A menü újra megjelenik.</w:t>
       </w:r>
     </w:p>
     <w:tbl>
@@ -867,7 +864,7 @@
                 <w:szCs w:val="24"/>
                 <w:lang w:val="hu-HU"/>
               </w:rPr>
-              <w:t>A</w:t>
+              <w:t>1A2</w:t>
             </w:r>
           </w:p>
         </w:tc>
@@ -893,7 +890,7 @@
                 <w:szCs w:val="24"/>
                 <w:lang w:val="hu-HU"/>
               </w:rPr>
-              <w:t>B</w:t>
+              <w:t>1A3</w:t>
             </w:r>
           </w:p>
         </w:tc>
@@ -950,7 +947,7 @@
                 <w:szCs w:val="24"/>
                 <w:lang w:val="hu-HU"/>
               </w:rPr>
-              <w:t>A</w:t>
+              <w:t>1A2</w:t>
             </w:r>
           </w:p>
         </w:tc>
@@ -976,7 +973,7 @@
                 <w:szCs w:val="24"/>
                 <w:lang w:val="hu-HU"/>
               </w:rPr>
-              <w:t>B</w:t>
+              <w:t>1A3</w:t>
             </w:r>
           </w:p>
         </w:tc>
@@ -1033,7 +1030,7 @@
                 <w:szCs w:val="24"/>
                 <w:lang w:val="hu-HU"/>
               </w:rPr>
-              <w:t>A</w:t>
+              <w:t>1A2</w:t>
             </w:r>
           </w:p>
         </w:tc>
@@ -1059,7 +1056,7 @@
                 <w:szCs w:val="24"/>
                 <w:lang w:val="hu-HU"/>
               </w:rPr>
-              <w:t>B</w:t>
+              <w:t>1A3</w:t>
             </w:r>
           </w:p>
         </w:tc>
@@ -1116,7 +1113,7 @@
                 <w:szCs w:val="24"/>
                 <w:lang w:val="hu-HU"/>
               </w:rPr>
-              <w:t>A</w:t>
+              <w:t>1A2</w:t>
             </w:r>
           </w:p>
         </w:tc>
@@ -1142,7 +1139,7 @@
                 <w:szCs w:val="24"/>
                 <w:lang w:val="hu-HU"/>
               </w:rPr>
-              <w:t>B</w:t>
+              <w:t>1A3</w:t>
             </w:r>
           </w:p>
         </w:tc>
@@ -1199,7 +1196,7 @@
                 <w:szCs w:val="24"/>
                 <w:lang w:val="hu-HU"/>
               </w:rPr>
-              <w:t>A</w:t>
+              <w:t>1A2</w:t>
             </w:r>
           </w:p>
         </w:tc>
@@ -1282,7 +1279,7 @@
                 <w:szCs w:val="24"/>
                 <w:lang w:val="hu-HU"/>
               </w:rPr>
-              <w:t>A</w:t>
+              <w:t>1A2</w:t>
             </w:r>
           </w:p>
         </w:tc>
@@ -1386,7 +1383,43 @@
           <w:szCs w:val="24"/>
           <w:lang w:val="hu-HU"/>
         </w:rPr>
-        <w:t>z „A” és „B” a már memóriában eltárolt számokhoz rendelt azonosítók</w:t>
+        <w:t>z „</w:t>
+      </w:r>
+      <w:r>
+        <w:rPr>
+          <w:rFonts w:ascii="Times New Roman" w:hAnsi="Times New Roman" w:cs="Times New Roman"/>
+          <w:sz w:val="24"/>
+          <w:szCs w:val="24"/>
+          <w:lang w:val="hu-HU"/>
+        </w:rPr>
+        <w:t>1A2</w:t>
+      </w:r>
+      <w:r>
+        <w:rPr>
+          <w:rFonts w:ascii="Times New Roman" w:hAnsi="Times New Roman" w:cs="Times New Roman"/>
+          <w:sz w:val="24"/>
+          <w:szCs w:val="24"/>
+          <w:lang w:val="hu-HU"/>
+        </w:rPr>
+        <w:t>” és „</w:t>
+      </w:r>
+      <w:r>
+        <w:rPr>
+          <w:rFonts w:ascii="Times New Roman" w:hAnsi="Times New Roman" w:cs="Times New Roman"/>
+          <w:sz w:val="24"/>
+          <w:szCs w:val="24"/>
+          <w:lang w:val="hu-HU"/>
+        </w:rPr>
+        <w:t>1A3</w:t>
+      </w:r>
+      <w:r>
+        <w:rPr>
+          <w:rFonts w:ascii="Times New Roman" w:hAnsi="Times New Roman" w:cs="Times New Roman"/>
+          <w:sz w:val="24"/>
+          <w:szCs w:val="24"/>
+          <w:lang w:val="hu-HU"/>
+        </w:rPr>
+        <w:t>” a már memóriában eltárolt számokhoz rendelt azonosítók</w:t>
       </w:r>
       <w:r>
         <w:rPr>
@@ -1423,7 +1456,25 @@
           <w:lang w:val="hu-HU"/>
         </w:rPr>
         <w:lastRenderedPageBreak/>
-        <w:t xml:space="preserve">értelemszerűen először a kisebbítendő vagy osztandó majd a kivonandó vagy osztó. A kívánt alak pedig egy </w:t>
+        <w:t>értelemszerűen először a kisebbítendő vagy osztandó majd a kivonandó vagy osztó.</w:t>
+      </w:r>
+      <w:r>
+        <w:rPr>
+          <w:rFonts w:ascii="Times New Roman" w:hAnsi="Times New Roman" w:cs="Times New Roman"/>
+          <w:sz w:val="24"/>
+          <w:szCs w:val="24"/>
+          <w:lang w:val="hu-HU"/>
+        </w:rPr>
+        <w:t xml:space="preserve"> </w:t>
+      </w:r>
+      <w:r>
+        <w:rPr>
+          <w:rFonts w:ascii="Times New Roman" w:hAnsi="Times New Roman" w:cs="Times New Roman"/>
+          <w:sz w:val="24"/>
+          <w:szCs w:val="24"/>
+          <w:lang w:val="hu-HU"/>
+        </w:rPr>
+        <w:t xml:space="preserve">A kívánt alak pedig egy </w:t>
       </w:r>
       <w:r>
         <w:rPr>
@@ -1459,7 +1510,34 @@
           <w:szCs w:val="24"/>
           <w:lang w:val="hu-HU"/>
         </w:rPr>
-        <w:t xml:space="preserve"> (algebrai). A választást enterrel kell véglegesíteni.</w:t>
+        <w:t xml:space="preserve"> (algebrai).</w:t>
+      </w:r>
+      <w:r>
+        <w:rPr>
+          <w:rFonts w:ascii="Times New Roman" w:hAnsi="Times New Roman" w:cs="Times New Roman"/>
+          <w:sz w:val="24"/>
+          <w:szCs w:val="24"/>
+          <w:lang w:val="hu-HU"/>
+        </w:rPr>
+        <w:t xml:space="preserve"> </w:t>
+      </w:r>
+      <w:r>
+        <w:rPr>
+          <w:rFonts w:ascii="Times New Roman" w:hAnsi="Times New Roman" w:cs="Times New Roman"/>
+          <w:sz w:val="24"/>
+          <w:szCs w:val="24"/>
+          <w:lang w:val="hu-HU"/>
+        </w:rPr>
+        <w:t>A program ismer egy „ANS” operandust, amely mindig az utolsó kiszámolt értére mutat.</w:t>
+      </w:r>
+      <w:r>
+        <w:rPr>
+          <w:rFonts w:ascii="Times New Roman" w:hAnsi="Times New Roman" w:cs="Times New Roman"/>
+          <w:sz w:val="24"/>
+          <w:szCs w:val="24"/>
+          <w:lang w:val="hu-HU"/>
+        </w:rPr>
+        <w:t xml:space="preserve"> A választást enterrel kell véglegesíteni.</w:t>
       </w:r>
     </w:p>
     <w:p>
@@ -1808,7 +1886,52 @@
           <w:szCs w:val="24"/>
           <w:lang w:val="hu-HU"/>
         </w:rPr>
-        <w:t>T A 3 5</w:t>
+        <w:t xml:space="preserve">T </w:t>
+      </w:r>
+      <w:r>
+        <w:rPr>
+          <w:rFonts w:ascii="Courier New" w:hAnsi="Courier New" w:cs="Courier New"/>
+          <w:sz w:val="24"/>
+          <w:szCs w:val="24"/>
+          <w:lang w:val="hu-HU"/>
+        </w:rPr>
+        <w:t>1A2</w:t>
+      </w:r>
+      <w:r>
+        <w:rPr>
+          <w:rFonts w:ascii="Courier New" w:hAnsi="Courier New" w:cs="Courier New"/>
+          <w:sz w:val="24"/>
+          <w:szCs w:val="24"/>
+          <w:lang w:val="hu-HU"/>
+        </w:rPr>
+        <w:t xml:space="preserve"> </w:t>
+      </w:r>
+      <w:r>
+        <w:rPr>
+          <w:rFonts w:ascii="Courier New" w:hAnsi="Courier New" w:cs="Courier New"/>
+          <w:sz w:val="24"/>
+          <w:szCs w:val="24"/>
+          <w:lang w:val="hu-HU"/>
+        </w:rPr>
+        <w:t>4</w:t>
+      </w:r>
+      <w:r>
+        <w:rPr>
+          <w:rFonts w:ascii="Courier New" w:hAnsi="Courier New" w:cs="Courier New"/>
+          <w:sz w:val="24"/>
+          <w:szCs w:val="24"/>
+          <w:lang w:val="hu-HU"/>
+        </w:rPr>
+        <w:t xml:space="preserve"> </w:t>
+      </w:r>
+      <w:r>
+        <w:rPr>
+          <w:rFonts w:ascii="Courier New" w:hAnsi="Courier New" w:cs="Courier New"/>
+          <w:sz w:val="24"/>
+          <w:szCs w:val="24"/>
+          <w:lang w:val="hu-HU"/>
+        </w:rPr>
+        <w:t>60</w:t>
       </w:r>
     </w:p>
     <w:p>
@@ -1828,7 +1951,52 @@
           <w:szCs w:val="24"/>
           <w:lang w:val="hu-HU"/>
         </w:rPr>
-        <w:t>A B 4 60</w:t>
+        <w:t xml:space="preserve">A </w:t>
+      </w:r>
+      <w:r>
+        <w:rPr>
+          <w:rFonts w:ascii="Courier New" w:hAnsi="Courier New" w:cs="Courier New"/>
+          <w:sz w:val="24"/>
+          <w:szCs w:val="24"/>
+          <w:lang w:val="hu-HU"/>
+        </w:rPr>
+        <w:t>1A3</w:t>
+      </w:r>
+      <w:r>
+        <w:rPr>
+          <w:rFonts w:ascii="Courier New" w:hAnsi="Courier New" w:cs="Courier New"/>
+          <w:sz w:val="24"/>
+          <w:szCs w:val="24"/>
+          <w:lang w:val="hu-HU"/>
+        </w:rPr>
+        <w:t xml:space="preserve"> </w:t>
+      </w:r>
+      <w:r>
+        <w:rPr>
+          <w:rFonts w:ascii="Courier New" w:hAnsi="Courier New" w:cs="Courier New"/>
+          <w:sz w:val="24"/>
+          <w:szCs w:val="24"/>
+          <w:lang w:val="hu-HU"/>
+        </w:rPr>
+        <w:t>3</w:t>
+      </w:r>
+      <w:r>
+        <w:rPr>
+          <w:rFonts w:ascii="Courier New" w:hAnsi="Courier New" w:cs="Courier New"/>
+          <w:sz w:val="24"/>
+          <w:szCs w:val="24"/>
+          <w:lang w:val="hu-HU"/>
+        </w:rPr>
+        <w:t xml:space="preserve"> </w:t>
+      </w:r>
+      <w:r>
+        <w:rPr>
+          <w:rFonts w:ascii="Courier New" w:hAnsi="Courier New" w:cs="Courier New"/>
+          <w:sz w:val="24"/>
+          <w:szCs w:val="24"/>
+          <w:lang w:val="hu-HU"/>
+        </w:rPr>
+        <w:t>5</w:t>
       </w:r>
     </w:p>
     <w:p>
@@ -1836,7 +2004,7 @@
         <w:spacing w:line="360" w:lineRule="auto"/>
         <w:jc w:val="both"/>
         <w:rPr>
-          <w:rFonts w:ascii="Courier New" w:hAnsi="Courier New" w:cs="Courier New"/>
+          <w:rFonts w:ascii="Times New Roman" w:hAnsi="Times New Roman" w:cs="Times New Roman"/>
           <w:sz w:val="24"/>
           <w:szCs w:val="24"/>
           <w:lang w:val="hu-HU"/>
@@ -1849,7 +2017,43 @@
           <w:szCs w:val="24"/>
           <w:lang w:val="hu-HU"/>
         </w:rPr>
-        <w:t xml:space="preserve">Ez például két számot tárol, az elsőt „A” azonosítóval, trigonometrikus alakban, melynek valós része 3 képzetes része pedig 5, majd egyet „B” azonosítóval </w:t>
+        <w:t>Ez például két számot tárol, az elsőt „</w:t>
+      </w:r>
+      <w:r>
+        <w:rPr>
+          <w:rFonts w:ascii="Times New Roman" w:hAnsi="Times New Roman" w:cs="Times New Roman"/>
+          <w:sz w:val="24"/>
+          <w:szCs w:val="24"/>
+          <w:lang w:val="hu-HU"/>
+        </w:rPr>
+        <w:t>1A2</w:t>
+      </w:r>
+      <w:r>
+        <w:rPr>
+          <w:rFonts w:ascii="Times New Roman" w:hAnsi="Times New Roman" w:cs="Times New Roman"/>
+          <w:sz w:val="24"/>
+          <w:szCs w:val="24"/>
+          <w:lang w:val="hu-HU"/>
+        </w:rPr>
+        <w:t>” azonosítóval, trigonometrikus alakban, melynek valós része 3 képzetes része pedig 5, majd egyet „</w:t>
+      </w:r>
+      <w:r>
+        <w:rPr>
+          <w:rFonts w:ascii="Times New Roman" w:hAnsi="Times New Roman" w:cs="Times New Roman"/>
+          <w:sz w:val="24"/>
+          <w:szCs w:val="24"/>
+          <w:lang w:val="hu-HU"/>
+        </w:rPr>
+        <w:t>1A3</w:t>
+      </w:r>
+      <w:r>
+        <w:rPr>
+          <w:rFonts w:ascii="Times New Roman" w:hAnsi="Times New Roman" w:cs="Times New Roman"/>
+          <w:sz w:val="24"/>
+          <w:szCs w:val="24"/>
+          <w:lang w:val="hu-HU"/>
+        </w:rPr>
+        <w:t xml:space="preserve">” azonosítóval </w:t>
       </w:r>
       <w:r>
         <w:rPr>

</xml_diff>